<commit_message>
112 and paper change
</commit_message>
<xml_diff>
--- a/Identification of encrypted VOIP application using deep learning approach.docx
+++ b/Identification of encrypted VOIP application using deep learning approach.docx
@@ -1,6 +1,6 @@
 
 <file path=word/document.xml><?xml version="1.0" encoding="utf-8"?>
-<w:document xmlns:wpc="http://schemas.microsoft.com/office/word/2010/wordprocessingCanvas" xmlns:cx="http://schemas.microsoft.com/office/drawing/2014/chartex" xmlns:cx1="http://schemas.microsoft.com/office/drawing/2015/9/8/chartex" xmlns:mc="http://schemas.openxmlformats.org/markup-compatibility/2006" xmlns:o="urn:schemas-microsoft-com:office:office" xmlns:r="http://schemas.openxmlformats.org/officeDocument/2006/relationships" xmlns:m="http://schemas.openxmlformats.org/officeDocument/2006/math" xmlns:v="urn:schemas-microsoft-com:vml" xmlns:wp14="http://schemas.microsoft.com/office/word/2010/wordprocessingDrawing" xmlns:wp="http://schemas.openxmlformats.org/drawingml/2006/wordprocessingDrawing" xmlns:w10="urn:schemas-microsoft-com:office:word" xmlns:w="http://schemas.openxmlformats.org/wordprocessingml/2006/main" xmlns:w14="http://schemas.microsoft.com/office/word/2010/wordml" xmlns:w15="http://schemas.microsoft.com/office/word/2012/wordml" xmlns:w16se="http://schemas.microsoft.com/office/word/2015/wordml/symex" xmlns:wpg="http://schemas.microsoft.com/office/word/2010/wordprocessingGroup" xmlns:wpi="http://schemas.microsoft.com/office/word/2010/wordprocessingInk" xmlns:wne="http://schemas.microsoft.com/office/word/2006/wordml" xmlns:wps="http://schemas.microsoft.com/office/word/2010/wordprocessingShape" mc:Ignorable="w14 w15 w16se wp14">
+<w:document xmlns:wpc="http://schemas.microsoft.com/office/word/2010/wordprocessingCanvas" xmlns:mo="http://schemas.microsoft.com/office/mac/office/2008/main" xmlns:mc="http://schemas.openxmlformats.org/markup-compatibility/2006" xmlns:mv="urn:schemas-microsoft-com:mac:vml" xmlns:o="urn:schemas-microsoft-com:office:office" xmlns:r="http://schemas.openxmlformats.org/officeDocument/2006/relationships" xmlns:m="http://schemas.openxmlformats.org/officeDocument/2006/math" xmlns:v="urn:schemas-microsoft-com:vml" xmlns:wp14="http://schemas.microsoft.com/office/word/2010/wordprocessingDrawing" xmlns:wp="http://schemas.openxmlformats.org/drawingml/2006/wordprocessingDrawing" xmlns:w10="urn:schemas-microsoft-com:office:word" xmlns:w="http://schemas.openxmlformats.org/wordprocessingml/2006/main" xmlns:w14="http://schemas.microsoft.com/office/word/2010/wordml" xmlns:w15="http://schemas.microsoft.com/office/word/2012/wordml" xmlns:wpg="http://schemas.microsoft.com/office/word/2010/wordprocessingGroup" xmlns:wpi="http://schemas.microsoft.com/office/word/2010/wordprocessingInk" xmlns:wne="http://schemas.microsoft.com/office/word/2006/wordml" xmlns:wps="http://schemas.microsoft.com/office/word/2010/wordprocessingShape" mc:Ignorable="w14 w15 wp14">
   <w:body>
     <w:p>
       <w:r>
@@ -1465,11 +1465,6 @@
       </w:r>
     </w:p>
     <w:p>
-      <w:pPr>
-        <w:rPr>
-          <w:rFonts w:hint="eastAsia"/>
-        </w:rPr>
-      </w:pPr>
       <w:r>
         <w:rPr>
           <w:rFonts w:hint="eastAsia"/>
@@ -1481,7 +1476,19 @@
         <w:rPr>
           <w:rFonts w:hint="eastAsia"/>
         </w:rPr>
-        <w:t>数量，以保证在通话开始阶段对应用进行识别。</w:t>
+        <w:t>数量，以保证在通话开始阶段</w:t>
+      </w:r>
+      <w:r>
+        <w:rPr>
+          <w:rFonts w:hint="eastAsia"/>
+        </w:rPr>
+        <w:t>实时</w:t>
+      </w:r>
+      <w:r>
+        <w:rPr>
+          <w:rFonts w:hint="eastAsia"/>
+        </w:rPr>
+        <w:t>对应用进行识别。</w:t>
       </w:r>
     </w:p>
     <w:p>
@@ -1523,27 +1530,1149 @@
           <w:rFonts w:hint="eastAsia"/>
         </w:rPr>
       </w:pPr>
-      <w:bookmarkStart w:id="0" w:name="_GoBack"/>
-      <w:bookmarkEnd w:id="0"/>
+      <w:r>
+        <w:rPr>
+          <w:rFonts w:hint="eastAsia"/>
+        </w:rPr>
+        <w:t>本节将会介绍研究中所涉及的</w:t>
+      </w:r>
+      <w:r>
+        <w:rPr>
+          <w:rFonts w:hint="eastAsia"/>
+        </w:rPr>
+        <w:t>数据以及方法等内容。研究中主要针对国内常用的</w:t>
+      </w:r>
+      <w:r>
+        <w:rPr>
+          <w:rFonts w:hint="eastAsia"/>
+        </w:rPr>
+        <w:t>5</w:t>
+      </w:r>
+      <w:r>
+        <w:rPr>
+          <w:rFonts w:hint="eastAsia"/>
+        </w:rPr>
+        <w:t>种</w:t>
+      </w:r>
+      <w:r>
+        <w:rPr>
+          <w:rFonts w:hint="eastAsia"/>
+        </w:rPr>
+        <w:t>VoIP</w:t>
+      </w:r>
+      <w:r>
+        <w:rPr>
+          <w:rFonts w:hint="eastAsia"/>
+        </w:rPr>
+        <w:t>应用进行分类，深度学习过程采用</w:t>
+      </w:r>
+      <w:proofErr w:type="spellStart"/>
+      <w:r>
+        <w:rPr>
+          <w:rFonts w:hint="eastAsia"/>
+        </w:rPr>
+        <w:t>Googlenet</w:t>
+      </w:r>
+      <w:proofErr w:type="spellEnd"/>
+      <w:r>
+        <w:rPr>
+          <w:rFonts w:hint="eastAsia"/>
+        </w:rPr>
+        <w:t>网络进行训练及评估。</w:t>
+      </w:r>
+    </w:p>
+    <w:p>
+      <w:r>
+        <w:rPr>
+          <w:rFonts w:hint="eastAsia"/>
+        </w:rPr>
+        <w:t>3.1</w:t>
+      </w:r>
+      <w:r>
+        <w:rPr>
+          <w:rFonts w:hint="eastAsia"/>
+        </w:rPr>
+        <w:t xml:space="preserve"> </w:t>
+      </w:r>
+      <w:r>
+        <w:t>Labeling Dataset</w:t>
+      </w:r>
     </w:p>
     <w:p>
       <w:pPr>
         <w:rPr>
-          <w:b/>
+          <w:rFonts w:hint="eastAsia"/>
         </w:rPr>
       </w:pPr>
       <w:r>
         <w:rPr>
           <w:rFonts w:hint="eastAsia"/>
         </w:rPr>
-        <w:t>3.1</w:t>
+        <w:t>在收集</w:t>
+      </w:r>
+      <w:r>
+        <w:rPr>
+          <w:rFonts w:hint="eastAsia"/>
+        </w:rPr>
+        <w:t>VoIP</w:t>
+      </w:r>
+      <w:r>
+        <w:rPr>
+          <w:rFonts w:hint="eastAsia"/>
+        </w:rPr>
+        <w:t>应用流量的过程中，本文研究人员做了大量工作。生成带标签的大规模的数据在研究过程中一直是最大的难题。本文在学校网络环境中使用</w:t>
+      </w:r>
+      <w:proofErr w:type="spellStart"/>
+      <w:r>
+        <w:rPr>
+          <w:rFonts w:hint="eastAsia"/>
+        </w:rPr>
+        <w:t>tcpdump</w:t>
+      </w:r>
+      <w:proofErr w:type="spellEnd"/>
+      <w:r>
+        <w:rPr>
+          <w:rFonts w:hint="eastAsia"/>
+        </w:rPr>
+        <w:t>软件按照五元组（源</w:t>
+      </w:r>
+      <w:proofErr w:type="spellStart"/>
+      <w:r>
+        <w:rPr>
+          <w:rFonts w:hint="eastAsia"/>
+        </w:rPr>
+        <w:t>ip</w:t>
+      </w:r>
+      <w:proofErr w:type="spellEnd"/>
+      <w:r>
+        <w:rPr>
+          <w:rFonts w:hint="eastAsia"/>
+        </w:rPr>
+        <w:t>、目的</w:t>
+      </w:r>
+      <w:proofErr w:type="spellStart"/>
+      <w:r>
+        <w:rPr>
+          <w:rFonts w:hint="eastAsia"/>
+        </w:rPr>
+        <w:t>ip</w:t>
+      </w:r>
+      <w:proofErr w:type="spellEnd"/>
+      <w:r>
+        <w:rPr>
+          <w:rFonts w:hint="eastAsia"/>
+        </w:rPr>
+        <w:t>、源端口、目的端口、应用协议）收集了国内常用的五种</w:t>
+      </w:r>
+      <w:r>
+        <w:rPr>
+          <w:rFonts w:hint="eastAsia"/>
+        </w:rPr>
+        <w:t>VoIP</w:t>
+      </w:r>
+      <w:r>
+        <w:rPr>
+          <w:rFonts w:hint="eastAsia"/>
+        </w:rPr>
+        <w:t>应用（</w:t>
+      </w:r>
+      <w:r>
+        <w:rPr>
+          <w:rFonts w:hint="eastAsia"/>
+        </w:rPr>
+        <w:t>skype</w:t>
+      </w:r>
+      <w:r>
+        <w:rPr>
+          <w:rFonts w:hint="eastAsia"/>
+        </w:rPr>
+        <w:t>、</w:t>
+      </w:r>
+      <w:proofErr w:type="spellStart"/>
+      <w:r>
+        <w:rPr>
+          <w:rFonts w:hint="eastAsia"/>
+        </w:rPr>
+        <w:t>uucall</w:t>
+      </w:r>
+      <w:proofErr w:type="spellEnd"/>
+      <w:r>
+        <w:rPr>
+          <w:rFonts w:hint="eastAsia"/>
+        </w:rPr>
+        <w:t>、</w:t>
+      </w:r>
+      <w:proofErr w:type="spellStart"/>
+      <w:r>
+        <w:rPr>
+          <w:rFonts w:hint="eastAsia"/>
+        </w:rPr>
+        <w:t>kccall</w:t>
+      </w:r>
+      <w:proofErr w:type="spellEnd"/>
+      <w:r>
+        <w:rPr>
+          <w:rFonts w:hint="eastAsia"/>
+        </w:rPr>
+        <w:t>、</w:t>
+      </w:r>
+      <w:proofErr w:type="spellStart"/>
+      <w:r>
+        <w:rPr>
+          <w:rFonts w:hint="eastAsia"/>
+        </w:rPr>
+        <w:t>altcall</w:t>
+      </w:r>
+      <w:proofErr w:type="spellEnd"/>
+      <w:r>
+        <w:rPr>
+          <w:rFonts w:hint="eastAsia"/>
+        </w:rPr>
+        <w:t>、</w:t>
+      </w:r>
+      <w:proofErr w:type="spellStart"/>
+      <w:r>
+        <w:rPr>
+          <w:rFonts w:hint="eastAsia"/>
+        </w:rPr>
+        <w:t>jumblo</w:t>
+      </w:r>
+      <w:proofErr w:type="spellEnd"/>
+      <w:r>
+        <w:rPr>
+          <w:rFonts w:hint="eastAsia"/>
+        </w:rPr>
+        <w:t>）的数据包，获得了如下</w:t>
+      </w:r>
+      <w:proofErr w:type="spellStart"/>
+      <w:r>
+        <w:rPr>
+          <w:rFonts w:hint="eastAsia"/>
+        </w:rPr>
+        <w:t>pcap</w:t>
+      </w:r>
+      <w:proofErr w:type="spellEnd"/>
+      <w:r>
+        <w:rPr>
+          <w:rFonts w:hint="eastAsia"/>
+        </w:rPr>
+        <w:t>文件：</w:t>
       </w:r>
     </w:p>
+    <w:tbl>
+      <w:tblPr>
+        <w:tblStyle w:val="a3"/>
+        <w:tblW w:w="0" w:type="auto"/>
+        <w:tblLook w:val="04A0" w:firstRow="1" w:lastRow="0" w:firstColumn="1" w:lastColumn="0" w:noHBand="0" w:noVBand="1"/>
+      </w:tblPr>
+      <w:tblGrid>
+        <w:gridCol w:w="2763"/>
+        <w:gridCol w:w="2763"/>
+        <w:gridCol w:w="2764"/>
+      </w:tblGrid>
+      <w:tr>
+        <w:tc>
+          <w:tcPr>
+            <w:tcW w:w="2763" w:type="dxa"/>
+          </w:tcPr>
+          <w:p>
+            <w:pPr>
+              <w:rPr>
+                <w:rFonts w:hint="eastAsia"/>
+                <w:b/>
+              </w:rPr>
+            </w:pPr>
+            <w:r>
+              <w:rPr>
+                <w:rFonts w:hint="eastAsia"/>
+                <w:b/>
+              </w:rPr>
+              <w:t>VoIP application</w:t>
+            </w:r>
+          </w:p>
+        </w:tc>
+        <w:tc>
+          <w:tcPr>
+            <w:tcW w:w="2763" w:type="dxa"/>
+          </w:tcPr>
+          <w:p>
+            <w:pPr>
+              <w:rPr>
+                <w:rFonts w:hint="eastAsia"/>
+                <w:b/>
+              </w:rPr>
+            </w:pPr>
+            <w:proofErr w:type="spellStart"/>
+            <w:r>
+              <w:rPr>
+                <w:b/>
+              </w:rPr>
+              <w:t>P</w:t>
+            </w:r>
+            <w:r>
+              <w:rPr>
+                <w:rFonts w:hint="eastAsia"/>
+                <w:b/>
+              </w:rPr>
+              <w:t>cap</w:t>
+            </w:r>
+            <w:proofErr w:type="spellEnd"/>
+            <w:r>
+              <w:rPr>
+                <w:rFonts w:hint="eastAsia"/>
+                <w:b/>
+              </w:rPr>
+              <w:t xml:space="preserve"> file</w:t>
+            </w:r>
+          </w:p>
+        </w:tc>
+        <w:tc>
+          <w:tcPr>
+            <w:tcW w:w="2764" w:type="dxa"/>
+          </w:tcPr>
+          <w:p>
+            <w:pPr>
+              <w:rPr>
+                <w:rFonts w:hint="eastAsia"/>
+                <w:b/>
+              </w:rPr>
+            </w:pPr>
+            <w:r>
+              <w:rPr>
+                <w:b/>
+              </w:rPr>
+              <w:t>S</w:t>
+            </w:r>
+            <w:r>
+              <w:rPr>
+                <w:rFonts w:hint="eastAsia"/>
+                <w:b/>
+              </w:rPr>
+              <w:t>ize</w:t>
+            </w:r>
+          </w:p>
+        </w:tc>
+      </w:tr>
+      <w:tr>
+        <w:trPr>
+          <w:trHeight w:val="353"/>
+        </w:trPr>
+        <w:tc>
+          <w:tcPr>
+            <w:tcW w:w="2763" w:type="dxa"/>
+          </w:tcPr>
+          <w:p>
+            <w:pPr>
+              <w:rPr>
+                <w:rFonts w:hint="eastAsia"/>
+                <w:b/>
+              </w:rPr>
+            </w:pPr>
+            <w:r>
+              <w:rPr>
+                <w:b/>
+              </w:rPr>
+              <w:t>S</w:t>
+            </w:r>
+            <w:r>
+              <w:rPr>
+                <w:rFonts w:hint="eastAsia"/>
+                <w:b/>
+              </w:rPr>
+              <w:t>kype</w:t>
+            </w:r>
+          </w:p>
+        </w:tc>
+        <w:tc>
+          <w:tcPr>
+            <w:tcW w:w="2763" w:type="dxa"/>
+          </w:tcPr>
+          <w:p>
+            <w:pPr>
+              <w:rPr>
+                <w:rFonts w:hint="eastAsia"/>
+                <w:b/>
+              </w:rPr>
+            </w:pPr>
+            <w:r>
+              <w:rPr>
+                <w:b/>
+              </w:rPr>
+              <w:t>S</w:t>
+            </w:r>
+            <w:r>
+              <w:rPr>
+                <w:rFonts w:hint="eastAsia"/>
+                <w:b/>
+              </w:rPr>
+              <w:t>kype1</w:t>
+            </w:r>
+            <w:r>
+              <w:rPr>
+                <w:b/>
+              </w:rPr>
+              <w:t>(1-12)</w:t>
+            </w:r>
+            <w:r>
+              <w:rPr>
+                <w:rFonts w:hint="eastAsia"/>
+                <w:b/>
+              </w:rPr>
+              <w:t>.</w:t>
+            </w:r>
+            <w:proofErr w:type="spellStart"/>
+            <w:r>
+              <w:rPr>
+                <w:rFonts w:hint="eastAsia"/>
+                <w:b/>
+              </w:rPr>
+              <w:t>pcap</w:t>
+            </w:r>
+            <w:proofErr w:type="spellEnd"/>
+          </w:p>
+        </w:tc>
+        <w:tc>
+          <w:tcPr>
+            <w:tcW w:w="2764" w:type="dxa"/>
+          </w:tcPr>
+          <w:p>
+            <w:pPr>
+              <w:rPr>
+                <w:rFonts w:hint="eastAsia"/>
+                <w:b/>
+              </w:rPr>
+            </w:pPr>
+            <w:r>
+              <w:rPr>
+                <w:rFonts w:hint="eastAsia"/>
+                <w:b/>
+              </w:rPr>
+              <w:t>210.9M</w:t>
+            </w:r>
+          </w:p>
+        </w:tc>
+      </w:tr>
+      <w:tr>
+        <w:tc>
+          <w:tcPr>
+            <w:tcW w:w="2763" w:type="dxa"/>
+          </w:tcPr>
+          <w:p>
+            <w:pPr>
+              <w:rPr>
+                <w:rFonts w:hint="eastAsia"/>
+                <w:b/>
+              </w:rPr>
+            </w:pPr>
+            <w:proofErr w:type="spellStart"/>
+            <w:r>
+              <w:rPr>
+                <w:b/>
+              </w:rPr>
+              <w:t>U</w:t>
+            </w:r>
+            <w:r>
+              <w:rPr>
+                <w:rFonts w:hint="eastAsia"/>
+                <w:b/>
+              </w:rPr>
+              <w:t>ucall</w:t>
+            </w:r>
+            <w:proofErr w:type="spellEnd"/>
+          </w:p>
+        </w:tc>
+        <w:tc>
+          <w:tcPr>
+            <w:tcW w:w="2763" w:type="dxa"/>
+          </w:tcPr>
+          <w:p>
+            <w:pPr>
+              <w:rPr>
+                <w:rFonts w:hint="eastAsia"/>
+                <w:b/>
+              </w:rPr>
+            </w:pPr>
+          </w:p>
+        </w:tc>
+        <w:tc>
+          <w:tcPr>
+            <w:tcW w:w="2764" w:type="dxa"/>
+          </w:tcPr>
+          <w:p>
+            <w:pPr>
+              <w:rPr>
+                <w:rFonts w:hint="eastAsia"/>
+                <w:b/>
+              </w:rPr>
+            </w:pPr>
+          </w:p>
+        </w:tc>
+      </w:tr>
+      <w:tr>
+        <w:tc>
+          <w:tcPr>
+            <w:tcW w:w="2763" w:type="dxa"/>
+          </w:tcPr>
+          <w:p>
+            <w:pPr>
+              <w:rPr>
+                <w:rFonts w:hint="eastAsia"/>
+                <w:b/>
+              </w:rPr>
+            </w:pPr>
+            <w:proofErr w:type="spellStart"/>
+            <w:r>
+              <w:rPr>
+                <w:b/>
+              </w:rPr>
+              <w:t>K</w:t>
+            </w:r>
+            <w:r>
+              <w:rPr>
+                <w:rFonts w:hint="eastAsia"/>
+                <w:b/>
+              </w:rPr>
+              <w:t>ccall</w:t>
+            </w:r>
+            <w:proofErr w:type="spellEnd"/>
+          </w:p>
+        </w:tc>
+        <w:tc>
+          <w:tcPr>
+            <w:tcW w:w="2763" w:type="dxa"/>
+          </w:tcPr>
+          <w:p>
+            <w:pPr>
+              <w:rPr>
+                <w:rFonts w:hint="eastAsia"/>
+                <w:b/>
+              </w:rPr>
+            </w:pPr>
+          </w:p>
+        </w:tc>
+        <w:tc>
+          <w:tcPr>
+            <w:tcW w:w="2764" w:type="dxa"/>
+          </w:tcPr>
+          <w:p>
+            <w:pPr>
+              <w:rPr>
+                <w:rFonts w:hint="eastAsia"/>
+                <w:b/>
+              </w:rPr>
+            </w:pPr>
+          </w:p>
+        </w:tc>
+      </w:tr>
+      <w:tr>
+        <w:tc>
+          <w:tcPr>
+            <w:tcW w:w="2763" w:type="dxa"/>
+          </w:tcPr>
+          <w:p>
+            <w:pPr>
+              <w:rPr>
+                <w:rFonts w:hint="eastAsia"/>
+                <w:b/>
+              </w:rPr>
+            </w:pPr>
+            <w:proofErr w:type="spellStart"/>
+            <w:r>
+              <w:rPr>
+                <w:b/>
+              </w:rPr>
+              <w:t>A</w:t>
+            </w:r>
+            <w:r>
+              <w:rPr>
+                <w:rFonts w:hint="eastAsia"/>
+                <w:b/>
+              </w:rPr>
+              <w:t>ltcall</w:t>
+            </w:r>
+            <w:proofErr w:type="spellEnd"/>
+          </w:p>
+        </w:tc>
+        <w:tc>
+          <w:tcPr>
+            <w:tcW w:w="2763" w:type="dxa"/>
+          </w:tcPr>
+          <w:p>
+            <w:pPr>
+              <w:rPr>
+                <w:rFonts w:hint="eastAsia"/>
+                <w:b/>
+              </w:rPr>
+            </w:pPr>
+          </w:p>
+        </w:tc>
+        <w:tc>
+          <w:tcPr>
+            <w:tcW w:w="2764" w:type="dxa"/>
+          </w:tcPr>
+          <w:p>
+            <w:pPr>
+              <w:rPr>
+                <w:rFonts w:hint="eastAsia"/>
+                <w:b/>
+              </w:rPr>
+            </w:pPr>
+          </w:p>
+        </w:tc>
+      </w:tr>
+      <w:tr>
+        <w:tc>
+          <w:tcPr>
+            <w:tcW w:w="2763" w:type="dxa"/>
+          </w:tcPr>
+          <w:p>
+            <w:pPr>
+              <w:rPr>
+                <w:rFonts w:hint="eastAsia"/>
+                <w:b/>
+              </w:rPr>
+            </w:pPr>
+            <w:proofErr w:type="spellStart"/>
+            <w:r>
+              <w:rPr>
+                <w:b/>
+              </w:rPr>
+              <w:t>J</w:t>
+            </w:r>
+            <w:r>
+              <w:rPr>
+                <w:rFonts w:hint="eastAsia"/>
+                <w:b/>
+              </w:rPr>
+              <w:t>umblo</w:t>
+            </w:r>
+            <w:proofErr w:type="spellEnd"/>
+          </w:p>
+        </w:tc>
+        <w:tc>
+          <w:tcPr>
+            <w:tcW w:w="2763" w:type="dxa"/>
+          </w:tcPr>
+          <w:p>
+            <w:pPr>
+              <w:rPr>
+                <w:b/>
+              </w:rPr>
+            </w:pPr>
+            <w:proofErr w:type="spellStart"/>
+            <w:r>
+              <w:rPr>
+                <w:b/>
+              </w:rPr>
+              <w:t>jumblo</w:t>
+            </w:r>
+            <w:proofErr w:type="spellEnd"/>
+            <w:r>
+              <w:rPr>
+                <w:b/>
+              </w:rPr>
+              <w:t>(1-59).</w:t>
+            </w:r>
+            <w:proofErr w:type="spellStart"/>
+            <w:r>
+              <w:rPr>
+                <w:b/>
+              </w:rPr>
+              <w:t>pcap</w:t>
+            </w:r>
+            <w:proofErr w:type="spellEnd"/>
+          </w:p>
+        </w:tc>
+        <w:tc>
+          <w:tcPr>
+            <w:tcW w:w="2764" w:type="dxa"/>
+          </w:tcPr>
+          <w:p>
+            <w:pPr>
+              <w:rPr>
+                <w:rFonts w:hint="eastAsia"/>
+                <w:b/>
+              </w:rPr>
+            </w:pPr>
+            <w:r>
+              <w:rPr>
+                <w:rFonts w:hint="eastAsia"/>
+                <w:b/>
+              </w:rPr>
+              <w:t>112.7M</w:t>
+            </w:r>
+          </w:p>
+        </w:tc>
+      </w:tr>
+    </w:tbl>
     <w:p>
-      <w:r>
-        <w:rPr>
-          <w:rFonts w:hint="eastAsia"/>
-        </w:rPr>
+      <w:pPr>
+        <w:rPr>
+          <w:rFonts w:hint="eastAsia"/>
+        </w:rPr>
+      </w:pPr>
+      <w:r>
+        <w:rPr>
+          <w:rFonts w:hint="eastAsia"/>
+        </w:rPr>
+        <w:t>本文使用</w:t>
+      </w:r>
+      <w:proofErr w:type="spellStart"/>
+      <w:r>
+        <w:rPr>
+          <w:rFonts w:hint="eastAsia"/>
+        </w:rPr>
+        <w:t>Googlenet</w:t>
+      </w:r>
+      <w:proofErr w:type="spellEnd"/>
+      <w:r>
+        <w:rPr>
+          <w:rFonts w:hint="eastAsia"/>
+        </w:rPr>
+        <w:t>网络对带有标签的数据使用有监督的学习方法进行训练，我们对捕获的流量数据进行预处理操作，将带标签的数据按照图片的格式保存，如下：</w:t>
+      </w:r>
+    </w:p>
+    <w:tbl>
+      <w:tblPr>
+        <w:tblStyle w:val="a3"/>
+        <w:tblW w:w="7650" w:type="dxa"/>
+        <w:tblLook w:val="04A0" w:firstRow="1" w:lastRow="0" w:firstColumn="1" w:lastColumn="0" w:noHBand="0" w:noVBand="1"/>
+      </w:tblPr>
+      <w:tblGrid>
+        <w:gridCol w:w="1555"/>
+        <w:gridCol w:w="1875"/>
+        <w:gridCol w:w="1717"/>
+        <w:gridCol w:w="1740"/>
+        <w:gridCol w:w="763"/>
+      </w:tblGrid>
+      <w:tr>
+        <w:tc>
+          <w:tcPr>
+            <w:tcW w:w="1555" w:type="dxa"/>
+          </w:tcPr>
+          <w:p>
+            <w:r>
+              <w:rPr>
+                <w:rFonts w:hint="eastAsia"/>
+                <w:b/>
+              </w:rPr>
+              <w:t>VoIP app</w:t>
+            </w:r>
+          </w:p>
+        </w:tc>
+        <w:tc>
+          <w:tcPr>
+            <w:tcW w:w="1875" w:type="dxa"/>
+          </w:tcPr>
+          <w:p>
+            <w:pPr>
+              <w:rPr>
+                <w:rFonts w:hint="eastAsia"/>
+              </w:rPr>
+            </w:pPr>
+            <w:r>
+              <w:rPr>
+                <w:rFonts w:hint="eastAsia"/>
+              </w:rPr>
+              <w:t>56</w:t>
+            </w:r>
+          </w:p>
+        </w:tc>
+        <w:tc>
+          <w:tcPr>
+            <w:tcW w:w="1717" w:type="dxa"/>
+          </w:tcPr>
+          <w:p>
+            <w:pPr>
+              <w:rPr>
+                <w:rFonts w:hint="eastAsia"/>
+              </w:rPr>
+            </w:pPr>
+            <w:r>
+              <w:rPr>
+                <w:rFonts w:hint="eastAsia"/>
+              </w:rPr>
+              <w:t>112</w:t>
+            </w:r>
+          </w:p>
+        </w:tc>
+        <w:tc>
+          <w:tcPr>
+            <w:tcW w:w="1740" w:type="dxa"/>
+          </w:tcPr>
+          <w:p>
+            <w:pPr>
+              <w:rPr>
+                <w:rFonts w:hint="eastAsia"/>
+              </w:rPr>
+            </w:pPr>
+            <w:r>
+              <w:t>224</w:t>
+            </w:r>
+          </w:p>
+        </w:tc>
+        <w:tc>
+          <w:tcPr>
+            <w:tcW w:w="763" w:type="dxa"/>
+          </w:tcPr>
+          <w:p>
+            <w:pPr>
+              <w:rPr>
+                <w:rFonts w:hint="eastAsia"/>
+              </w:rPr>
+            </w:pPr>
+            <w:proofErr w:type="spellStart"/>
+            <w:r>
+              <w:t>L</w:t>
+            </w:r>
+            <w:r>
+              <w:rPr>
+                <w:rFonts w:hint="eastAsia"/>
+              </w:rPr>
+              <w:t>able</w:t>
+            </w:r>
+            <w:proofErr w:type="spellEnd"/>
+          </w:p>
+        </w:tc>
+      </w:tr>
+      <w:tr>
+        <w:tc>
+          <w:tcPr>
+            <w:tcW w:w="1555" w:type="dxa"/>
+          </w:tcPr>
+          <w:p>
+            <w:r>
+              <w:rPr>
+                <w:b/>
+              </w:rPr>
+              <w:t>S</w:t>
+            </w:r>
+            <w:r>
+              <w:rPr>
+                <w:rFonts w:hint="eastAsia"/>
+                <w:b/>
+              </w:rPr>
+              <w:t>kype</w:t>
+            </w:r>
+          </w:p>
+        </w:tc>
+        <w:tc>
+          <w:tcPr>
+            <w:tcW w:w="1875" w:type="dxa"/>
+          </w:tcPr>
+          <w:p>
+            <w:r>
+              <w:t>(1-44800).</w:t>
+            </w:r>
+            <w:proofErr w:type="spellStart"/>
+            <w:r>
+              <w:t>png</w:t>
+            </w:r>
+            <w:proofErr w:type="spellEnd"/>
+          </w:p>
+        </w:tc>
+        <w:tc>
+          <w:tcPr>
+            <w:tcW w:w="1717" w:type="dxa"/>
+          </w:tcPr>
+          <w:p>
+            <w:r>
+              <w:t>(1-22400).</w:t>
+            </w:r>
+            <w:proofErr w:type="spellStart"/>
+            <w:r>
+              <w:t>png</w:t>
+            </w:r>
+            <w:proofErr w:type="spellEnd"/>
+          </w:p>
+        </w:tc>
+        <w:tc>
+          <w:tcPr>
+            <w:tcW w:w="1740" w:type="dxa"/>
+          </w:tcPr>
+          <w:p>
+            <w:r>
+              <w:t>(1-11200).</w:t>
+            </w:r>
+            <w:proofErr w:type="spellStart"/>
+            <w:r>
+              <w:t>png</w:t>
+            </w:r>
+            <w:proofErr w:type="spellEnd"/>
+          </w:p>
+        </w:tc>
+        <w:tc>
+          <w:tcPr>
+            <w:tcW w:w="763" w:type="dxa"/>
+          </w:tcPr>
+          <w:p>
+            <w:pPr>
+              <w:rPr>
+                <w:rFonts w:hint="eastAsia"/>
+              </w:rPr>
+            </w:pPr>
+            <w:r>
+              <w:rPr>
+                <w:rFonts w:hint="eastAsia"/>
+              </w:rPr>
+              <w:t>0</w:t>
+            </w:r>
+          </w:p>
+        </w:tc>
+      </w:tr>
+      <w:tr>
+        <w:tc>
+          <w:tcPr>
+            <w:tcW w:w="1555" w:type="dxa"/>
+          </w:tcPr>
+          <w:p>
+            <w:proofErr w:type="spellStart"/>
+            <w:r>
+              <w:rPr>
+                <w:b/>
+              </w:rPr>
+              <w:t>U</w:t>
+            </w:r>
+            <w:r>
+              <w:rPr>
+                <w:rFonts w:hint="eastAsia"/>
+                <w:b/>
+              </w:rPr>
+              <w:t>ucall</w:t>
+            </w:r>
+            <w:proofErr w:type="spellEnd"/>
+          </w:p>
+        </w:tc>
+        <w:tc>
+          <w:tcPr>
+            <w:tcW w:w="1875" w:type="dxa"/>
+          </w:tcPr>
+          <w:p/>
+        </w:tc>
+        <w:tc>
+          <w:tcPr>
+            <w:tcW w:w="1717" w:type="dxa"/>
+          </w:tcPr>
+          <w:p/>
+        </w:tc>
+        <w:tc>
+          <w:tcPr>
+            <w:tcW w:w="1740" w:type="dxa"/>
+          </w:tcPr>
+          <w:p/>
+        </w:tc>
+        <w:tc>
+          <w:tcPr>
+            <w:tcW w:w="763" w:type="dxa"/>
+          </w:tcPr>
+          <w:p>
+            <w:pPr>
+              <w:rPr>
+                <w:rFonts w:hint="eastAsia"/>
+              </w:rPr>
+            </w:pPr>
+            <w:r>
+              <w:rPr>
+                <w:rFonts w:hint="eastAsia"/>
+              </w:rPr>
+              <w:t>1</w:t>
+            </w:r>
+          </w:p>
+        </w:tc>
+      </w:tr>
+      <w:tr>
+        <w:tc>
+          <w:tcPr>
+            <w:tcW w:w="1555" w:type="dxa"/>
+          </w:tcPr>
+          <w:p>
+            <w:proofErr w:type="spellStart"/>
+            <w:r>
+              <w:rPr>
+                <w:b/>
+              </w:rPr>
+              <w:t>K</w:t>
+            </w:r>
+            <w:r>
+              <w:rPr>
+                <w:rFonts w:hint="eastAsia"/>
+                <w:b/>
+              </w:rPr>
+              <w:t>ccall</w:t>
+            </w:r>
+            <w:proofErr w:type="spellEnd"/>
+          </w:p>
+        </w:tc>
+        <w:tc>
+          <w:tcPr>
+            <w:tcW w:w="1875" w:type="dxa"/>
+          </w:tcPr>
+          <w:p/>
+        </w:tc>
+        <w:tc>
+          <w:tcPr>
+            <w:tcW w:w="1717" w:type="dxa"/>
+          </w:tcPr>
+          <w:p/>
+        </w:tc>
+        <w:tc>
+          <w:tcPr>
+            <w:tcW w:w="1740" w:type="dxa"/>
+          </w:tcPr>
+          <w:p/>
+        </w:tc>
+        <w:tc>
+          <w:tcPr>
+            <w:tcW w:w="763" w:type="dxa"/>
+          </w:tcPr>
+          <w:p>
+            <w:pPr>
+              <w:rPr>
+                <w:rFonts w:hint="eastAsia"/>
+              </w:rPr>
+            </w:pPr>
+            <w:r>
+              <w:rPr>
+                <w:rFonts w:hint="eastAsia"/>
+              </w:rPr>
+              <w:t>2</w:t>
+            </w:r>
+          </w:p>
+        </w:tc>
+      </w:tr>
+      <w:tr>
+        <w:tc>
+          <w:tcPr>
+            <w:tcW w:w="1555" w:type="dxa"/>
+          </w:tcPr>
+          <w:p>
+            <w:proofErr w:type="spellStart"/>
+            <w:r>
+              <w:rPr>
+                <w:b/>
+              </w:rPr>
+              <w:t>A</w:t>
+            </w:r>
+            <w:r>
+              <w:rPr>
+                <w:rFonts w:hint="eastAsia"/>
+                <w:b/>
+              </w:rPr>
+              <w:t>ltcall</w:t>
+            </w:r>
+            <w:proofErr w:type="spellEnd"/>
+          </w:p>
+        </w:tc>
+        <w:tc>
+          <w:tcPr>
+            <w:tcW w:w="1875" w:type="dxa"/>
+          </w:tcPr>
+          <w:p/>
+        </w:tc>
+        <w:tc>
+          <w:tcPr>
+            <w:tcW w:w="1717" w:type="dxa"/>
+          </w:tcPr>
+          <w:p/>
+        </w:tc>
+        <w:tc>
+          <w:tcPr>
+            <w:tcW w:w="1740" w:type="dxa"/>
+          </w:tcPr>
+          <w:p/>
+        </w:tc>
+        <w:tc>
+          <w:tcPr>
+            <w:tcW w:w="763" w:type="dxa"/>
+          </w:tcPr>
+          <w:p>
+            <w:pPr>
+              <w:rPr>
+                <w:rFonts w:hint="eastAsia"/>
+              </w:rPr>
+            </w:pPr>
+            <w:r>
+              <w:rPr>
+                <w:rFonts w:hint="eastAsia"/>
+              </w:rPr>
+              <w:t>3</w:t>
+            </w:r>
+          </w:p>
+        </w:tc>
+      </w:tr>
+      <w:tr>
+        <w:tc>
+          <w:tcPr>
+            <w:tcW w:w="1555" w:type="dxa"/>
+          </w:tcPr>
+          <w:p>
+            <w:proofErr w:type="spellStart"/>
+            <w:r>
+              <w:rPr>
+                <w:b/>
+              </w:rPr>
+              <w:t>J</w:t>
+            </w:r>
+            <w:r>
+              <w:rPr>
+                <w:rFonts w:hint="eastAsia"/>
+                <w:b/>
+              </w:rPr>
+              <w:t>umblo</w:t>
+            </w:r>
+            <w:proofErr w:type="spellEnd"/>
+          </w:p>
+        </w:tc>
+        <w:tc>
+          <w:tcPr>
+            <w:tcW w:w="1875" w:type="dxa"/>
+          </w:tcPr>
+          <w:p/>
+        </w:tc>
+        <w:tc>
+          <w:tcPr>
+            <w:tcW w:w="1717" w:type="dxa"/>
+          </w:tcPr>
+          <w:p/>
+        </w:tc>
+        <w:tc>
+          <w:tcPr>
+            <w:tcW w:w="1740" w:type="dxa"/>
+          </w:tcPr>
+          <w:p/>
+        </w:tc>
+        <w:tc>
+          <w:tcPr>
+            <w:tcW w:w="763" w:type="dxa"/>
+          </w:tcPr>
+          <w:p>
+            <w:pPr>
+              <w:rPr>
+                <w:rFonts w:hint="eastAsia"/>
+              </w:rPr>
+            </w:pPr>
+            <w:r>
+              <w:rPr>
+                <w:rFonts w:hint="eastAsia"/>
+              </w:rPr>
+              <w:t>4</w:t>
+            </w:r>
+          </w:p>
+        </w:tc>
+      </w:tr>
+    </w:tbl>
+    <w:p>
+      <w:r>
+        <w:t>3.2 Dataset processing</w:t>
+      </w:r>
+    </w:p>
+    <w:p/>
+    <w:p>
+      <w:r>
+        <w:rPr>
+          <w:rFonts w:hint="eastAsia"/>
+        </w:rPr>
+        <w:lastRenderedPageBreak/>
         <w:t>本文主要对加密的</w:t>
       </w:r>
       <w:proofErr w:type="spellStart"/>
@@ -2172,7 +3301,10 @@
         <w:t>(10), 2004-2014.</w:t>
       </w:r>
     </w:p>
-    <w:p/>
+    <w:p>
+      <w:bookmarkStart w:id="0" w:name="_GoBack"/>
+      <w:bookmarkEnd w:id="0"/>
+    </w:p>
     <w:sectPr>
       <w:pgSz w:w="11900" w:h="16840"/>
       <w:pgMar w:top="1440" w:right="1800" w:bottom="1440" w:left="1800" w:header="851" w:footer="992" w:gutter="0"/>
@@ -2184,7 +3316,7 @@
 </file>
 
 <file path=word/styles.xml><?xml version="1.0" encoding="utf-8"?>
-<w:styles xmlns:mc="http://schemas.openxmlformats.org/markup-compatibility/2006" xmlns:r="http://schemas.openxmlformats.org/officeDocument/2006/relationships" xmlns:w="http://schemas.openxmlformats.org/wordprocessingml/2006/main" xmlns:w14="http://schemas.microsoft.com/office/word/2010/wordml" xmlns:w15="http://schemas.microsoft.com/office/word/2012/wordml" xmlns:w16se="http://schemas.microsoft.com/office/word/2015/wordml/symex" mc:Ignorable="w14 w15 w16se">
+<w:styles xmlns:mc="http://schemas.openxmlformats.org/markup-compatibility/2006" xmlns:r="http://schemas.openxmlformats.org/officeDocument/2006/relationships" xmlns:w="http://schemas.openxmlformats.org/wordprocessingml/2006/main" xmlns:w14="http://schemas.microsoft.com/office/word/2010/wordml" xmlns:w15="http://schemas.microsoft.com/office/word/2012/wordml" mc:Ignorable="w14 w15">
   <w:docDefaults>
     <w:rPrDefault>
       <w:rPr>
@@ -2197,7 +3329,7 @@
     </w:rPrDefault>
     <w:pPrDefault/>
   </w:docDefaults>
-  <w:latentStyles w:defLockedState="0" w:defUIPriority="99" w:defSemiHidden="0" w:defUnhideWhenUsed="0" w:defQFormat="0" w:count="371">
+  <w:latentStyles w:defLockedState="0" w:defUIPriority="99" w:defSemiHidden="0" w:defUnhideWhenUsed="0" w:defQFormat="0" w:count="380">
     <w:lsdException w:name="Normal" w:uiPriority="0" w:qFormat="1"/>
     <w:lsdException w:name="heading 1" w:uiPriority="9" w:qFormat="1"/>
     <w:lsdException w:name="heading 2" w:semiHidden="1" w:uiPriority="9" w:unhideWhenUsed="1" w:qFormat="1"/>
@@ -2611,6 +3743,29 @@
     <w:basedOn w:val="a0"/>
     <w:rsid w:val="00541E52"/>
   </w:style>
+  <w:style w:type="table" w:styleId="a3">
+    <w:name w:val="Table Grid"/>
+    <w:basedOn w:val="a1"/>
+    <w:uiPriority w:val="39"/>
+    <w:rsid w:val="00547CAF"/>
+    <w:tblPr>
+      <w:tblInd w:w="0" w:type="dxa"/>
+      <w:tblBorders>
+        <w:top w:val="single" w:sz="4" w:space="0" w:color="auto"/>
+        <w:left w:val="single" w:sz="4" w:space="0" w:color="auto"/>
+        <w:bottom w:val="single" w:sz="4" w:space="0" w:color="auto"/>
+        <w:right w:val="single" w:sz="4" w:space="0" w:color="auto"/>
+        <w:insideH w:val="single" w:sz="4" w:space="0" w:color="auto"/>
+        <w:insideV w:val="single" w:sz="4" w:space="0" w:color="auto"/>
+      </w:tblBorders>
+      <w:tblCellMar>
+        <w:top w:w="0" w:type="dxa"/>
+        <w:left w:w="108" w:type="dxa"/>
+        <w:bottom w:w="0" w:type="dxa"/>
+        <w:right w:w="108" w:type="dxa"/>
+      </w:tblCellMar>
+    </w:tblPr>
+  </w:style>
 </w:styles>
 </file>
 

</xml_diff>